<commit_message>
Updated documentation for location of input files
</commit_message>
<xml_diff>
--- a/Documentation/SHEDS_QuickStart_12072017.docx
+++ b/Documentation/SHEDS_QuickStart_12072017.docx
@@ -83,13 +83,13 @@
         <w:tblLook w:val="04A0" w:firstRow="1" w:lastRow="0" w:firstColumn="1" w:lastColumn="0" w:noHBand="0" w:noVBand="1"/>
       </w:tblPr>
       <w:tblGrid>
-        <w:gridCol w:w="3325"/>
-        <w:gridCol w:w="6025"/>
+        <w:gridCol w:w="3955"/>
+        <w:gridCol w:w="5395"/>
       </w:tblGrid>
       <w:tr>
         <w:tc>
           <w:tcPr>
-            <w:tcW w:w="1778" w:type="pct"/>
+            <w:tcW w:w="2115" w:type="pct"/>
           </w:tcPr>
           <w:p>
             <w:pPr>
@@ -128,7 +128,7 @@
         </w:tc>
         <w:tc>
           <w:tcPr>
-            <w:tcW w:w="3222" w:type="pct"/>
+            <w:tcW w:w="2885" w:type="pct"/>
           </w:tcPr>
           <w:p>
             <w:pPr>
@@ -190,7 +190,7 @@
       <w:tr>
         <w:tc>
           <w:tcPr>
-            <w:tcW w:w="1778" w:type="pct"/>
+            <w:tcW w:w="2115" w:type="pct"/>
           </w:tcPr>
           <w:p>
             <w:pPr>
@@ -214,7 +214,7 @@
         </w:tc>
         <w:tc>
           <w:tcPr>
-            <w:tcW w:w="3222" w:type="pct"/>
+            <w:tcW w:w="2885" w:type="pct"/>
           </w:tcPr>
           <w:p>
             <w:pPr>
@@ -401,7 +401,7 @@
       <w:tr>
         <w:tc>
           <w:tcPr>
-            <w:tcW w:w="1778" w:type="pct"/>
+            <w:tcW w:w="2115" w:type="pct"/>
           </w:tcPr>
           <w:p>
             <w:r>
@@ -444,17 +444,13 @@
               <w:t>ggplot</w:t>
             </w:r>
             <w:r>
-              <w:t xml:space="preserve">). You will only </w:t>
-            </w:r>
-            <w:r>
-              <w:lastRenderedPageBreak/>
-              <w:t>need to do this once for each computer.</w:t>
+              <w:t>). You will only need to do this once for each computer.</w:t>
             </w:r>
           </w:p>
         </w:tc>
         <w:tc>
           <w:tcPr>
-            <w:tcW w:w="3222" w:type="pct"/>
+            <w:tcW w:w="2885" w:type="pct"/>
           </w:tcPr>
           <w:p>
             <w:pPr>
@@ -485,7 +481,6 @@
               </w:rPr>
             </w:pPr>
             <w:r>
-              <w:lastRenderedPageBreak/>
               <w:t>Type the following commands into the RStudio command line</w:t>
             </w:r>
           </w:p>
@@ -632,6 +627,7 @@
                 <w:szCs w:val="20"/>
                 <w:shd w:val="clear" w:color="auto" w:fill="E1E2E5"/>
               </w:rPr>
+              <w:lastRenderedPageBreak/>
               <w:t>&gt;install.packages("plyr”)</w:t>
             </w:r>
           </w:p>
@@ -671,7 +667,6 @@
                 <w:szCs w:val="20"/>
                 <w:shd w:val="clear" w:color="auto" w:fill="E1E2E5"/>
               </w:rPr>
-              <w:lastRenderedPageBreak/>
               <w:t>&gt;install.packages("ggplot2”)</w:t>
             </w:r>
           </w:p>
@@ -747,7 +742,7 @@
       <w:tr>
         <w:tc>
           <w:tcPr>
-            <w:tcW w:w="1778" w:type="pct"/>
+            <w:tcW w:w="2115" w:type="pct"/>
           </w:tcPr>
           <w:p>
             <w:pPr>
@@ -771,7 +766,7 @@
         </w:tc>
         <w:tc>
           <w:tcPr>
-            <w:tcW w:w="3222" w:type="pct"/>
+            <w:tcW w:w="2885" w:type="pct"/>
           </w:tcPr>
           <w:p>
             <w:pPr>
@@ -839,7 +834,7 @@
       <w:tr>
         <w:tc>
           <w:tcPr>
-            <w:tcW w:w="1778" w:type="pct"/>
+            <w:tcW w:w="2115" w:type="pct"/>
           </w:tcPr>
           <w:p>
             <w:pPr>
@@ -874,7 +869,7 @@
         </w:tc>
         <w:tc>
           <w:tcPr>
-            <w:tcW w:w="3222" w:type="pct"/>
+            <w:tcW w:w="2885" w:type="pct"/>
           </w:tcPr>
           <w:p>
             <w:pPr>
@@ -1087,7 +1082,7 @@
         </w:trPr>
         <w:tc>
           <w:tcPr>
-            <w:tcW w:w="1778" w:type="pct"/>
+            <w:tcW w:w="2115" w:type="pct"/>
           </w:tcPr>
           <w:p>
             <w:pPr>
@@ -1111,7 +1106,33 @@
               <w:t>location</w:t>
             </w:r>
             <w:r>
-              <w:t>, copy the SHEDS default inputs into the file.  They are available here:</w:t>
+              <w:t xml:space="preserve">, copy the SHEDS default inputs into the file.  They are available </w:t>
+            </w:r>
+            <w:r>
+              <w:t xml:space="preserve"> at the SHEDS Github repository </w:t>
+            </w:r>
+            <w:bookmarkStart w:id="0" w:name="_GoBack"/>
+            <w:bookmarkEnd w:id="0"/>
+            <w:r>
+              <w:t>here:</w:t>
+            </w:r>
+          </w:p>
+          <w:p>
+            <w:pPr>
+              <w:pStyle w:val="ListParagraph"/>
+            </w:pPr>
+          </w:p>
+          <w:p>
+            <w:pPr>
+              <w:rPr>
+                <w:b/>
+              </w:rPr>
+            </w:pPr>
+            <w:r>
+              <w:rPr>
+                <w:b/>
+              </w:rPr>
+              <w:t>https://github.com/HumanExposure/SHEDSHTRPackage</w:t>
             </w:r>
           </w:p>
           <w:p>
@@ -1133,14 +1154,12 @@
         </w:tc>
         <w:tc>
           <w:tcPr>
-            <w:tcW w:w="3222" w:type="pct"/>
+            <w:tcW w:w="2885" w:type="pct"/>
           </w:tcPr>
           <w:p>
             <w:r>
               <w:t>Copy files into the “inputs” folder of your SHEDS home location</w:t>
             </w:r>
-            <w:bookmarkStart w:id="0" w:name="_GoBack"/>
-            <w:bookmarkEnd w:id="0"/>
             <w:r>
               <w:br/>
             </w:r>
@@ -1150,7 +1169,7 @@
       <w:tr>
         <w:tc>
           <w:tcPr>
-            <w:tcW w:w="1778" w:type="pct"/>
+            <w:tcW w:w="2115" w:type="pct"/>
           </w:tcPr>
           <w:p>
             <w:pPr>
@@ -1227,7 +1246,7 @@
         </w:tc>
         <w:tc>
           <w:tcPr>
-            <w:tcW w:w="3222" w:type="pct"/>
+            <w:tcW w:w="2885" w:type="pct"/>
           </w:tcPr>
           <w:p>
             <w:pPr>
@@ -3012,7 +3031,7 @@
         </w:trPr>
         <w:tc>
           <w:tcPr>
-            <w:tcW w:w="1778" w:type="pct"/>
+            <w:tcW w:w="2115" w:type="pct"/>
           </w:tcPr>
           <w:p>
             <w:pPr>
@@ -3056,7 +3075,7 @@
         </w:tc>
         <w:tc>
           <w:tcPr>
-            <w:tcW w:w="3222" w:type="pct"/>
+            <w:tcW w:w="2885" w:type="pct"/>
           </w:tcPr>
           <w:p/>
           <w:p>
@@ -3123,7 +3142,7 @@
       <w:tr>
         <w:tc>
           <w:tcPr>
-            <w:tcW w:w="1778" w:type="pct"/>
+            <w:tcW w:w="2115" w:type="pct"/>
           </w:tcPr>
           <w:p>
             <w:pPr>
@@ -3185,7 +3204,7 @@
         </w:tc>
         <w:tc>
           <w:tcPr>
-            <w:tcW w:w="3222" w:type="pct"/>
+            <w:tcW w:w="2885" w:type="pct"/>
           </w:tcPr>
           <w:p>
             <w:pPr>

</xml_diff>